<commit_message>
Font change,bold,italic in MS-Word,DOCX-->PDF in LO
</commit_message>
<xml_diff>
--- a/demo.docx
+++ b/demo.docx
@@ -5,13 +5,26 @@
     <w:p>
       <w:pPr>
         <w:pStyle w:val="NurText"/>
-        <w:rPr>
-          <w:rFonts w:ascii="Courier New" w:hAnsi="Courier New" w:cs="Courier New"/>
+        <w:jc w:val="both"/>
+        <w:rPr>
+          <w:rFonts w:ascii="Times New Roman" w:hAnsi="Times New Roman" w:cs="Times New Roman"/>
+          <w:b/>
+          <w:bCs/>
+          <w:i/>
+          <w:iCs/>
+          <w:sz w:val="28"/>
+          <w:szCs w:val="28"/>
         </w:rPr>
       </w:pPr>
       <w:r>
         <w:rPr>
-          <w:rFonts w:ascii="Courier New" w:hAnsi="Courier New" w:cs="Courier New"/>
+          <w:rFonts w:ascii="Times New Roman" w:hAnsi="Times New Roman" w:cs="Times New Roman"/>
+          <w:b/>
+          <w:bCs/>
+          <w:i/>
+          <w:iCs/>
+          <w:sz w:val="28"/>
+          <w:szCs w:val="28"/>
         </w:rPr>
         <w:t>Hallo Welt!</w:t>
       </w:r>
@@ -19,21 +32,41 @@
     <w:p>
       <w:pPr>
         <w:pStyle w:val="NurText"/>
-        <w:rPr>
-          <w:rFonts w:ascii="Courier New" w:hAnsi="Courier New" w:cs="Courier New"/>
+        <w:jc w:val="both"/>
+        <w:rPr>
+          <w:rFonts w:ascii="Times New Roman" w:hAnsi="Times New Roman" w:cs="Times New Roman"/>
+          <w:b/>
+          <w:bCs/>
+          <w:i/>
+          <w:iCs/>
+          <w:sz w:val="28"/>
+          <w:szCs w:val="28"/>
         </w:rPr>
       </w:pPr>
     </w:p>
     <w:p>
       <w:pPr>
         <w:pStyle w:val="NurText"/>
-        <w:rPr>
-          <w:rFonts w:ascii="Courier New" w:hAnsi="Courier New" w:cs="Courier New"/>
+        <w:jc w:val="both"/>
+        <w:rPr>
+          <w:rFonts w:ascii="Times New Roman" w:hAnsi="Times New Roman" w:cs="Times New Roman"/>
+          <w:b/>
+          <w:bCs/>
+          <w:i/>
+          <w:iCs/>
+          <w:sz w:val="28"/>
+          <w:szCs w:val="28"/>
         </w:rPr>
       </w:pPr>
       <w:r>
         <w:rPr>
-          <w:rFonts w:ascii="Courier New" w:hAnsi="Courier New" w:cs="Courier New"/>
+          <w:rFonts w:ascii="Times New Roman" w:hAnsi="Times New Roman" w:cs="Times New Roman"/>
+          <w:b/>
+          <w:bCs/>
+          <w:i/>
+          <w:iCs/>
+          <w:sz w:val="28"/>
+          <w:szCs w:val="28"/>
         </w:rPr>
         <w:t>Hier geht es um Versionsverwaltung von Dateien (und Ordnern).</w:t>
       </w:r>
@@ -41,13 +74,26 @@
     <w:p>
       <w:pPr>
         <w:pStyle w:val="NurText"/>
-        <w:rPr>
-          <w:rFonts w:ascii="Courier New" w:hAnsi="Courier New" w:cs="Courier New"/>
+        <w:jc w:val="both"/>
+        <w:rPr>
+          <w:rFonts w:ascii="Times New Roman" w:hAnsi="Times New Roman" w:cs="Times New Roman"/>
+          <w:b/>
+          <w:bCs/>
+          <w:i/>
+          <w:iCs/>
+          <w:sz w:val="28"/>
+          <w:szCs w:val="28"/>
         </w:rPr>
       </w:pPr>
       <w:r>
         <w:rPr>
-          <w:rFonts w:ascii="Courier New" w:hAnsi="Courier New" w:cs="Courier New"/>
+          <w:rFonts w:ascii="Times New Roman" w:hAnsi="Times New Roman" w:cs="Times New Roman"/>
+          <w:b/>
+          <w:bCs/>
+          <w:i/>
+          <w:iCs/>
+          <w:sz w:val="28"/>
+          <w:szCs w:val="28"/>
         </w:rPr>
         <w:t>Das kann man händisch machen mit z.B. Versionsnummern am Ende des Dateinamens.</w:t>
       </w:r>
@@ -55,35 +101,94 @@
     <w:p>
       <w:pPr>
         <w:pStyle w:val="NurText"/>
-        <w:rPr>
-          <w:rFonts w:ascii="Courier New" w:hAnsi="Courier New" w:cs="Courier New"/>
+        <w:jc w:val="both"/>
+        <w:rPr>
+          <w:rFonts w:ascii="Times New Roman" w:hAnsi="Times New Roman" w:cs="Times New Roman"/>
+          <w:b/>
+          <w:bCs/>
+          <w:i/>
+          <w:iCs/>
+          <w:sz w:val="28"/>
+          <w:szCs w:val="28"/>
         </w:rPr>
       </w:pPr>
       <w:r>
         <w:rPr>
-          <w:rFonts w:ascii="Courier New" w:hAnsi="Courier New" w:cs="Courier New"/>
-        </w:rPr>
-        <w:t>Oder mit einem Versionsverwaltungssystem wie z.B. Git.</w:t>
+          <w:rFonts w:ascii="Times New Roman" w:hAnsi="Times New Roman" w:cs="Times New Roman"/>
+          <w:b/>
+          <w:bCs/>
+          <w:i/>
+          <w:iCs/>
+          <w:sz w:val="28"/>
+          <w:szCs w:val="28"/>
+        </w:rPr>
+        <w:t xml:space="preserve">Oder mit einem Versionsverwaltungssystem wie z.B. </w:t>
+      </w:r>
+      <w:proofErr w:type="spellStart"/>
+      <w:r>
+        <w:rPr>
+          <w:rFonts w:ascii="Times New Roman" w:hAnsi="Times New Roman" w:cs="Times New Roman"/>
+          <w:b/>
+          <w:bCs/>
+          <w:i/>
+          <w:iCs/>
+          <w:sz w:val="28"/>
+          <w:szCs w:val="28"/>
+        </w:rPr>
+        <w:t>Git</w:t>
+      </w:r>
+      <w:proofErr w:type="spellEnd"/>
+      <w:r>
+        <w:rPr>
+          <w:rFonts w:ascii="Times New Roman" w:hAnsi="Times New Roman" w:cs="Times New Roman"/>
+          <w:b/>
+          <w:bCs/>
+          <w:i/>
+          <w:iCs/>
+          <w:sz w:val="28"/>
+          <w:szCs w:val="28"/>
+        </w:rPr>
+        <w:t>.</w:t>
       </w:r>
     </w:p>
     <w:p>
       <w:pPr>
         <w:pStyle w:val="NurText"/>
-        <w:rPr>
-          <w:rFonts w:ascii="Courier New" w:hAnsi="Courier New" w:cs="Courier New"/>
+        <w:jc w:val="both"/>
+        <w:rPr>
+          <w:rFonts w:ascii="Times New Roman" w:hAnsi="Times New Roman" w:cs="Times New Roman"/>
+          <w:b/>
+          <w:bCs/>
+          <w:i/>
+          <w:iCs/>
+          <w:sz w:val="28"/>
+          <w:szCs w:val="28"/>
         </w:rPr>
       </w:pPr>
     </w:p>
     <w:p>
       <w:pPr>
         <w:pStyle w:val="NurText"/>
-        <w:rPr>
-          <w:rFonts w:ascii="Courier New" w:hAnsi="Courier New" w:cs="Courier New"/>
+        <w:jc w:val="both"/>
+        <w:rPr>
+          <w:rFonts w:ascii="Times New Roman" w:hAnsi="Times New Roman" w:cs="Times New Roman"/>
+          <w:b/>
+          <w:bCs/>
+          <w:i/>
+          <w:iCs/>
+          <w:sz w:val="28"/>
+          <w:szCs w:val="28"/>
         </w:rPr>
       </w:pPr>
       <w:r>
         <w:rPr>
-          <w:rFonts w:ascii="Courier New" w:hAnsi="Courier New" w:cs="Courier New"/>
+          <w:rFonts w:ascii="Times New Roman" w:hAnsi="Times New Roman" w:cs="Times New Roman"/>
+          <w:b/>
+          <w:bCs/>
+          <w:i/>
+          <w:iCs/>
+          <w:sz w:val="28"/>
+          <w:szCs w:val="28"/>
         </w:rPr>
         <w:t>MFG</w:t>
       </w:r>
@@ -91,15 +196,54 @@
     <w:p>
       <w:pPr>
         <w:pStyle w:val="NurText"/>
-        <w:rPr>
-          <w:rFonts w:ascii="Courier New" w:hAnsi="Courier New" w:cs="Courier New"/>
+        <w:jc w:val="both"/>
+        <w:rPr>
+          <w:rFonts w:ascii="Times New Roman" w:hAnsi="Times New Roman" w:cs="Times New Roman"/>
+          <w:b/>
+          <w:bCs/>
+          <w:i/>
+          <w:iCs/>
+          <w:sz w:val="28"/>
+          <w:szCs w:val="28"/>
         </w:rPr>
       </w:pPr>
       <w:r>
         <w:rPr>
-          <w:rFonts w:ascii="Courier New" w:hAnsi="Courier New" w:cs="Courier New"/>
-        </w:rPr>
-        <w:t>Versions-Chaos (resolved)</w:t>
+          <w:rFonts w:ascii="Times New Roman" w:hAnsi="Times New Roman" w:cs="Times New Roman"/>
+          <w:b/>
+          <w:bCs/>
+          <w:i/>
+          <w:iCs/>
+          <w:sz w:val="28"/>
+          <w:szCs w:val="28"/>
+        </w:rPr>
+        <w:t>Versions-Chaos (</w:t>
+      </w:r>
+      <w:proofErr w:type="spellStart"/>
+      <w:r>
+        <w:rPr>
+          <w:rFonts w:ascii="Times New Roman" w:hAnsi="Times New Roman" w:cs="Times New Roman"/>
+          <w:b/>
+          <w:bCs/>
+          <w:i/>
+          <w:iCs/>
+          <w:sz w:val="28"/>
+          <w:szCs w:val="28"/>
+        </w:rPr>
+        <w:t>resolved</w:t>
+      </w:r>
+      <w:proofErr w:type="spellEnd"/>
+      <w:r>
+        <w:rPr>
+          <w:rFonts w:ascii="Times New Roman" w:hAnsi="Times New Roman" w:cs="Times New Roman"/>
+          <w:b/>
+          <w:bCs/>
+          <w:i/>
+          <w:iCs/>
+          <w:sz w:val="28"/>
+          <w:szCs w:val="28"/>
+        </w:rPr>
+        <w:t>)</w:t>
       </w:r>
     </w:p>
     <w:sectPr>

</xml_diff>